<commit_message>
Update , portfolio en test-plan.
aangepaast naar na de feedback van jeroen!
</commit_message>
<xml_diff>
--- a/Test-Plan/Test-plan Scouting.docx
+++ b/Test-Plan/Test-plan Scouting.docx
@@ -10,14 +10,12 @@
           <w:lang w:val="en-US"/>
         </w:rPr>
       </w:pPr>
-      <w:proofErr w:type="spellStart"/>
       <w:r>
         <w:rPr>
           <w:lang w:val="en-US"/>
         </w:rPr>
         <w:t>Testplan</w:t>
       </w:r>
-      <w:proofErr w:type="spellEnd"/>
     </w:p>
     <w:p>
       <w:pPr>
@@ -233,406 +231,56 @@
     </w:p>
     <w:p>
       <w:pPr>
-        <w:pStyle w:val="Heading1"/>
-        <w:rPr>
-          <w:lang w:val="en-US"/>
-        </w:rPr>
-      </w:pPr>
-      <w:bookmarkStart w:id="0" w:name="_Toc107996523"/>
-      <w:proofErr w:type="spellStart"/>
-      <w:r>
-        <w:rPr>
-          <w:lang w:val="en-US"/>
-        </w:rPr>
-        <w:lastRenderedPageBreak/>
-        <w:t>Uitleg</w:t>
-      </w:r>
-      <w:proofErr w:type="spellEnd"/>
-      <w:r>
-        <w:rPr>
-          <w:lang w:val="en-US"/>
-        </w:rPr>
-        <w:t xml:space="preserve"> over het </w:t>
-      </w:r>
-      <w:proofErr w:type="spellStart"/>
-      <w:r>
-        <w:rPr>
-          <w:lang w:val="en-US"/>
-        </w:rPr>
-        <w:t>testplan</w:t>
-      </w:r>
-      <w:bookmarkEnd w:id="0"/>
-      <w:proofErr w:type="spellEnd"/>
-    </w:p>
-    <w:p>
-      <w:pPr>
-        <w:rPr>
-          <w:lang w:val="en-US"/>
-        </w:rPr>
-      </w:pPr>
-    </w:p>
-    <w:p>
-      <w:pPr>
-        <w:pStyle w:val="Heading2"/>
-        <w:rPr>
-          <w:lang w:val="en-US"/>
-        </w:rPr>
-      </w:pPr>
-      <w:bookmarkStart w:id="1" w:name="_Toc107996524"/>
-      <w:proofErr w:type="spellStart"/>
-      <w:r>
-        <w:rPr>
-          <w:lang w:val="en-US"/>
-        </w:rPr>
-        <w:t>Testdata</w:t>
-      </w:r>
-      <w:bookmarkEnd w:id="1"/>
-      <w:proofErr w:type="spellEnd"/>
-    </w:p>
-    <w:p>
-      <w:pPr>
-        <w:rPr>
-          <w:lang w:val="en-US"/>
-        </w:rPr>
-      </w:pPr>
-    </w:p>
-    <w:p>
-      <w:pPr>
-        <w:rPr>
-          <w:lang w:val="en-US"/>
-        </w:rPr>
-      </w:pPr>
-    </w:p>
-    <w:p>
-      <w:pPr>
-        <w:pStyle w:val="Heading2"/>
-        <w:rPr>
-          <w:lang w:val="en-US"/>
-        </w:rPr>
-      </w:pPr>
-      <w:bookmarkStart w:id="2" w:name="_Toc107996525"/>
-      <w:proofErr w:type="spellStart"/>
-      <w:r>
-        <w:rPr>
-          <w:lang w:val="en-US"/>
-        </w:rPr>
-        <w:t>Testplan</w:t>
-      </w:r>
-      <w:bookmarkEnd w:id="2"/>
-      <w:proofErr w:type="spellEnd"/>
-    </w:p>
-    <w:p>
-      <w:r>
-        <w:t>In het testplan komen alle user</w:t>
-      </w:r>
-      <w:r>
-        <w:t xml:space="preserve"> </w:t>
-      </w:r>
-      <w:r>
-        <w:t xml:space="preserve">stories/functionaliteiten van de applicatie terug. </w:t>
-      </w:r>
-    </w:p>
-    <w:p>
-      <w:r>
-        <w:t>Per user</w:t>
-      </w:r>
-      <w:r>
-        <w:t xml:space="preserve"> </w:t>
-      </w:r>
-      <w:r>
-        <w:t xml:space="preserve">story </w:t>
-      </w:r>
-      <w:r>
-        <w:t>beschrijf je de volgende onderwerpen:</w:t>
-      </w:r>
-    </w:p>
-    <w:p>
-      <w:pPr>
-        <w:pStyle w:val="ListParagraph"/>
-        <w:numPr>
-          <w:ilvl w:val="0"/>
-          <w:numId w:val="7"/>
-        </w:numPr>
-        <w:rPr>
-          <w:lang w:val="en-US"/>
-        </w:rPr>
-      </w:pPr>
-      <w:r>
-        <w:rPr>
-          <w:lang w:val="en-US"/>
-        </w:rPr>
-        <w:t xml:space="preserve">User Story </w:t>
-      </w:r>
-      <w:proofErr w:type="spellStart"/>
-      <w:r>
-        <w:rPr>
-          <w:lang w:val="en-US"/>
-        </w:rPr>
-        <w:t>zelf</w:t>
-      </w:r>
-      <w:proofErr w:type="spellEnd"/>
-    </w:p>
-    <w:p>
-      <w:pPr>
-        <w:pStyle w:val="ListParagraph"/>
-        <w:numPr>
-          <w:ilvl w:val="0"/>
-          <w:numId w:val="7"/>
-        </w:numPr>
-      </w:pPr>
-      <w:r>
-        <w:t>Scenario</w:t>
-      </w:r>
-      <w:r>
-        <w:t>’</w:t>
-      </w:r>
-      <w:r>
-        <w:t>s (Hoe kan je d</w:t>
-      </w:r>
-      <w:r>
-        <w:t>eze user story</w:t>
-      </w:r>
-      <w:r>
-        <w:t xml:space="preserve"> testen)</w:t>
-      </w:r>
-    </w:p>
-    <w:p>
-      <w:pPr>
-        <w:pStyle w:val="ListParagraph"/>
-        <w:numPr>
-          <w:ilvl w:val="0"/>
-          <w:numId w:val="7"/>
-        </w:numPr>
-        <w:rPr>
-          <w:lang w:val="en-US"/>
-        </w:rPr>
-      </w:pPr>
-      <w:proofErr w:type="spellStart"/>
-      <w:r>
-        <w:rPr>
-          <w:lang w:val="en-US"/>
-        </w:rPr>
-        <w:t>Gewenst</w:t>
-      </w:r>
-      <w:proofErr w:type="spellEnd"/>
-      <w:r>
-        <w:rPr>
-          <w:lang w:val="en-US"/>
-        </w:rPr>
-        <w:t xml:space="preserve"> </w:t>
-      </w:r>
-      <w:proofErr w:type="spellStart"/>
-      <w:r>
-        <w:rPr>
-          <w:lang w:val="en-US"/>
-        </w:rPr>
-        <w:t>resultaat</w:t>
-      </w:r>
-      <w:proofErr w:type="spellEnd"/>
-    </w:p>
-    <w:p>
-      <w:pPr>
-        <w:pStyle w:val="ListParagraph"/>
-        <w:numPr>
-          <w:ilvl w:val="0"/>
-          <w:numId w:val="7"/>
-        </w:numPr>
-        <w:rPr>
-          <w:lang w:val="en-US"/>
-        </w:rPr>
-      </w:pPr>
-      <w:r>
-        <w:rPr>
-          <w:lang w:val="en-US"/>
-        </w:rPr>
-        <w:t>Werkelijk r</w:t>
-      </w:r>
-      <w:r>
-        <w:rPr>
-          <w:lang w:val="en-US"/>
-        </w:rPr>
-        <w:t>esutaat</w:t>
-      </w:r>
-      <w:r>
-        <w:rPr>
-          <w:lang w:val="en-US"/>
-        </w:rPr>
-        <w:t xml:space="preserve"> van de </w:t>
-      </w:r>
-      <w:proofErr w:type="gramStart"/>
-      <w:r>
-        <w:rPr>
-          <w:lang w:val="en-US"/>
-        </w:rPr>
-        <w:t>test</w:t>
-      </w:r>
-      <w:proofErr w:type="gramEnd"/>
-    </w:p>
-    <w:p>
-      <w:pPr>
-        <w:pStyle w:val="ListParagraph"/>
-        <w:numPr>
-          <w:ilvl w:val="0"/>
-          <w:numId w:val="7"/>
-        </w:numPr>
-        <w:rPr>
-          <w:lang w:val="en-US"/>
-        </w:rPr>
-      </w:pPr>
-      <w:r>
-        <w:rPr>
-          <w:lang w:val="en-US"/>
-        </w:rPr>
-        <w:t>Verbeter</w:t>
-      </w:r>
-      <w:r>
-        <w:rPr>
-          <w:lang w:val="en-US"/>
-        </w:rPr>
-        <w:t>voorstel</w:t>
-      </w:r>
-    </w:p>
-    <w:p>
-      <w:pPr>
-        <w:pStyle w:val="Heading2"/>
-        <w:rPr>
-          <w:lang w:val="en-US"/>
-        </w:rPr>
-      </w:pPr>
-      <w:bookmarkStart w:id="3" w:name="_Toc107996526"/>
-      <w:r>
-        <w:rPr>
-          <w:lang w:val="en-US"/>
-        </w:rPr>
-        <w:t>Scenario’s</w:t>
-      </w:r>
-      <w:bookmarkEnd w:id="3"/>
-    </w:p>
-    <w:p>
-      <w:r>
-        <w:t>Een scenario in een testplan zijn de stappen die een gebruiker moet doen om een bepaalde functionaliteit in je programma uit te voeren. Bijvoorbeeld de stappen die je moet doen om een rapport af te drukken.</w:t>
-      </w:r>
-    </w:p>
-    <w:p>
-      <w:pPr>
-        <w:pStyle w:val="Heading2"/>
-      </w:pPr>
-      <w:bookmarkStart w:id="4" w:name="_Toc107996527"/>
-      <w:r>
-        <w:t>Gewenst resultaat</w:t>
-      </w:r>
-      <w:bookmarkEnd w:id="4"/>
-    </w:p>
-    <w:p>
-      <w:r>
-        <w:t>Beschrijf hier wat het programma zou moeten doen.</w:t>
-      </w:r>
-    </w:p>
-    <w:p>
-      <w:pPr>
-        <w:pStyle w:val="Heading2"/>
-      </w:pPr>
-      <w:bookmarkStart w:id="5" w:name="_Toc107996528"/>
-      <w:r>
-        <w:t>Resultaat</w:t>
-      </w:r>
-      <w:bookmarkEnd w:id="5"/>
-    </w:p>
-    <w:p>
-      <w:r>
-        <w:t>Hier vertel je wat het werkelijke resultaat was toen je de test uitvoerde</w:t>
-      </w:r>
-      <w:r>
-        <w:t>.</w:t>
-      </w:r>
-    </w:p>
-    <w:p>
-      <w:pPr>
-        <w:pStyle w:val="Heading2"/>
-      </w:pPr>
-      <w:bookmarkStart w:id="6" w:name="_Toc107996529"/>
-      <w:r>
-        <w:t>Verbetervoorstel</w:t>
-      </w:r>
-      <w:bookmarkEnd w:id="6"/>
-    </w:p>
-    <w:p>
-      <w:r>
-        <w:t>Als de test niet goed is gegaan, beschrijf je wat verbeterd moet worden in het programma.</w:t>
-      </w:r>
-    </w:p>
-    <w:p>
-      <w:pPr>
         <w:rPr>
           <w:b/>
           <w:bCs/>
         </w:rPr>
       </w:pPr>
-      <w:r>
-        <w:t xml:space="preserve">Hieronder zie je een voobeeld van hoe je een testplan voor user story zou kunnen schrijven. </w:t>
-      </w:r>
-      <w:r>
-        <w:rPr>
-          <w:b/>
-          <w:bCs/>
-        </w:rPr>
-        <w:br w:type="page"/>
-      </w:r>
     </w:p>
     <w:p>
       <w:pPr>
-        <w:rPr>
-          <w:b/>
-          <w:bCs/>
-        </w:rPr>
-      </w:pPr>
-      <w:r>
-        <w:rPr>
-          <w:b/>
-          <w:bCs/>
-        </w:rPr>
-        <w:lastRenderedPageBreak/>
-        <w:t>Voorbeeld</w:t>
-      </w:r>
-      <w:r>
-        <w:rPr>
-          <w:b/>
-          <w:bCs/>
-        </w:rPr>
-        <w:t xml:space="preserve"> van een tesplan voor 1 user story</w:t>
-      </w:r>
-      <w:r>
-        <w:rPr>
-          <w:b/>
-          <w:bCs/>
-        </w:rPr>
-        <w:t>:</w:t>
-      </w:r>
+        <w:pStyle w:val="Heading2"/>
+      </w:pPr>
+      <w:bookmarkStart w:id="0" w:name="_Toc107996530"/>
+      <w:r>
+        <w:t>Benodigde testdata</w:t>
+      </w:r>
+      <w:bookmarkEnd w:id="0"/>
     </w:p>
     <w:p>
       <w:pPr>
-        <w:rPr>
-          <w:b/>
-          <w:bCs/>
-        </w:rPr>
-      </w:pPr>
+        <w:ind w:left="360"/>
+      </w:pPr>
+      <w:r>
+        <w:t>- Een gebruiker met de rol "</w:t>
+      </w:r>
+      <w:r>
+        <w:t>Scouter</w:t>
+      </w:r>
+      <w:r>
+        <w:t>"</w:t>
+      </w:r>
     </w:p>
     <w:p>
       <w:pPr>
-        <w:pStyle w:val="Heading2"/>
-      </w:pPr>
-      <w:bookmarkStart w:id="7" w:name="_Toc107996530"/>
-      <w:r>
-        <w:t>Benodigde testdata</w:t>
-      </w:r>
-      <w:bookmarkEnd w:id="7"/>
+        <w:ind w:left="360"/>
+      </w:pPr>
+      <w:r>
+        <w:t>- Een gebruiker met de rol "</w:t>
+      </w:r>
+      <w:r>
+        <w:t>Player</w:t>
+      </w:r>
+      <w:r>
+        <w:t>"</w:t>
+      </w:r>
     </w:p>
     <w:p>
       <w:pPr>
         <w:ind w:left="360"/>
       </w:pPr>
       <w:r>
-        <w:t>- Een gebruiker met de rol "manager"</w:t>
+        <w:t>- Meerdere gebruikers toevoegen met de rol "speler"</w:t>
       </w:r>
     </w:p>
     <w:p>
@@ -640,15 +288,10 @@
         <w:ind w:left="360"/>
       </w:pPr>
       <w:r>
-        <w:t>- Meerdere gebruikers toevoegen met de rol "speler"</w:t>
-      </w:r>
-    </w:p>
-    <w:p>
-      <w:pPr>
-        <w:ind w:left="360"/>
-      </w:pPr>
-      <w:r>
-        <w:t xml:space="preserve">- SQL Bestand van de Database.. zie je terug in Git. </w:t>
+        <w:t>- SQL Bestand van de Database.. zie je terug in Git</w:t>
+      </w:r>
+      <w:r>
+        <w:t xml:space="preserve">. </w:t>
       </w:r>
     </w:p>
     <w:p/>
@@ -811,7 +454,6 @@
                 <w:lang w:val="en-US"/>
               </w:rPr>
             </w:pPr>
-            <w:proofErr w:type="spellStart"/>
             <w:r>
               <w:rPr>
                 <w:b/>
@@ -822,7 +464,6 @@
               </w:rPr>
               <w:t>Verbeteren</w:t>
             </w:r>
-            <w:proofErr w:type="spellEnd"/>
           </w:p>
         </w:tc>
       </w:tr>
@@ -1636,7 +1277,7 @@
         </w:rPr>
         <w:lastRenderedPageBreak/>
         <w:drawing>
-          <wp:inline distT="0" distB="0" distL="0" distR="0" wp14:anchorId="38828187" wp14:editId="2EDEECDC">
+          <wp:inline distT="0" distB="0" distL="0" distR="0" wp14:anchorId="38828187" wp14:editId="4C51C351">
             <wp:extent cx="6115507" cy="3164136"/>
             <wp:effectExtent l="0" t="0" r="0" b="0"/>
             <wp:docPr id="1517141523" name="Picture 3" descr="A screenshot of a computer&#10;&#10;Description automatically generated"/>
@@ -1799,7 +1440,6 @@
                 <w:szCs w:val="20"/>
               </w:rPr>
             </w:pPr>
-            <w:proofErr w:type="spellStart"/>
             <w:r>
               <w:rPr>
                 <w:b/>
@@ -1808,31 +1448,32 @@
                 <w:szCs w:val="20"/>
                 <w:lang w:val="en-US"/>
               </w:rPr>
-              <w:t>Gewenst</w:t>
-            </w:r>
-            <w:proofErr w:type="spellEnd"/>
-            <w:r>
+              <w:t>Gewenst Resultaat</w:t>
+            </w:r>
+          </w:p>
+        </w:tc>
+        <w:tc>
+          <w:tcPr>
+            <w:tcW w:w="1788" w:type="dxa"/>
+          </w:tcPr>
+          <w:p>
+            <w:pPr>
               <w:rPr>
                 <w:b/>
                 <w:bCs/>
                 <w:sz w:val="20"/>
                 <w:szCs w:val="20"/>
-                <w:lang w:val="en-US"/>
-              </w:rPr>
-              <w:t xml:space="preserve"> </w:t>
-            </w:r>
-            <w:proofErr w:type="spellStart"/>
+              </w:rPr>
+            </w:pPr>
             <w:r>
               <w:rPr>
                 <w:b/>
                 <w:bCs/>
                 <w:sz w:val="20"/>
                 <w:szCs w:val="20"/>
-                <w:lang w:val="en-US"/>
-              </w:rPr>
-              <w:t>Resultaat</w:t>
-            </w:r>
-            <w:proofErr w:type="spellEnd"/>
+              </w:rPr>
+              <w:t>Resultaat (OK = goed, NOK = niet goed)</w:t>
+            </w:r>
           </w:p>
         </w:tc>
         <w:tc>
@@ -1854,36 +1495,10 @@
                 <w:bCs/>
                 <w:sz w:val="20"/>
                 <w:szCs w:val="20"/>
-              </w:rPr>
-              <w:t>Resultaat (OK = goed, NOK = niet goed)</w:t>
-            </w:r>
-          </w:p>
-        </w:tc>
-        <w:tc>
-          <w:tcPr>
-            <w:tcW w:w="1788" w:type="dxa"/>
-          </w:tcPr>
-          <w:p>
-            <w:pPr>
-              <w:rPr>
-                <w:b/>
-                <w:bCs/>
-                <w:sz w:val="20"/>
-                <w:szCs w:val="20"/>
-              </w:rPr>
-            </w:pPr>
-            <w:proofErr w:type="spellStart"/>
-            <w:r>
-              <w:rPr>
-                <w:b/>
-                <w:bCs/>
-                <w:sz w:val="20"/>
-                <w:szCs w:val="20"/>
                 <w:lang w:val="en-US"/>
               </w:rPr>
               <w:t>Verbeteren</w:t>
             </w:r>
-            <w:proofErr w:type="spellEnd"/>
           </w:p>
         </w:tc>
       </w:tr>
@@ -3633,7 +3248,6 @@
                 <w:lang w:val="en-US"/>
               </w:rPr>
             </w:pPr>
-            <w:proofErr w:type="spellStart"/>
             <w:r>
               <w:rPr>
                 <w:b/>
@@ -3642,36 +3256,37 @@
                 <w:szCs w:val="20"/>
                 <w:lang w:val="en-US"/>
               </w:rPr>
-              <w:t>Gewenst</w:t>
-            </w:r>
-            <w:proofErr w:type="spellEnd"/>
-            <w:r>
+              <w:t>Gewenst Resultaat</w:t>
+            </w:r>
+          </w:p>
+        </w:tc>
+        <w:tc>
+          <w:tcPr>
+            <w:tcW w:w="1797" w:type="dxa"/>
+          </w:tcPr>
+          <w:p>
+            <w:pPr>
               <w:rPr>
                 <w:b/>
                 <w:bCs/>
                 <w:sz w:val="20"/>
                 <w:szCs w:val="20"/>
-                <w:lang w:val="en-US"/>
-              </w:rPr>
-              <w:t xml:space="preserve"> </w:t>
-            </w:r>
-            <w:proofErr w:type="spellStart"/>
+              </w:rPr>
+            </w:pPr>
             <w:r>
               <w:rPr>
                 <w:b/>
                 <w:bCs/>
                 <w:sz w:val="20"/>
                 <w:szCs w:val="20"/>
-                <w:lang w:val="en-US"/>
-              </w:rPr>
-              <w:t>Resultaat</w:t>
-            </w:r>
-            <w:proofErr w:type="spellEnd"/>
-          </w:p>
-        </w:tc>
-        <w:tc>
-          <w:tcPr>
-            <w:tcW w:w="1797" w:type="dxa"/>
+              </w:rPr>
+              <w:t>Resultaat (OK = goed, NOK = niet goed)</w:t>
+            </w:r>
+          </w:p>
+        </w:tc>
+        <w:tc>
+          <w:tcPr>
+            <w:tcW w:w="1788" w:type="dxa"/>
           </w:tcPr>
           <w:p>
             <w:pPr>
@@ -3680,6 +3295,7 @@
                 <w:bCs/>
                 <w:sz w:val="20"/>
                 <w:szCs w:val="20"/>
+                <w:lang w:val="en-US"/>
               </w:rPr>
             </w:pPr>
             <w:r>
@@ -3688,37 +3304,10 @@
                 <w:bCs/>
                 <w:sz w:val="20"/>
                 <w:szCs w:val="20"/>
-              </w:rPr>
-              <w:t>Resultaat (OK = goed, NOK = niet goed)</w:t>
-            </w:r>
-          </w:p>
-        </w:tc>
-        <w:tc>
-          <w:tcPr>
-            <w:tcW w:w="1788" w:type="dxa"/>
-          </w:tcPr>
-          <w:p>
-            <w:pPr>
-              <w:rPr>
-                <w:b/>
-                <w:bCs/>
-                <w:sz w:val="20"/>
-                <w:szCs w:val="20"/>
                 <w:lang w:val="en-US"/>
               </w:rPr>
-            </w:pPr>
-            <w:proofErr w:type="spellStart"/>
-            <w:r>
-              <w:rPr>
-                <w:b/>
-                <w:bCs/>
-                <w:sz w:val="20"/>
-                <w:szCs w:val="20"/>
-                <w:lang w:val="en-US"/>
-              </w:rPr>
               <w:t>Verbeteren</w:t>
             </w:r>
-            <w:proofErr w:type="spellEnd"/>
           </w:p>
         </w:tc>
       </w:tr>
@@ -3756,35 +3345,18 @@
               </w:rPr>
               <w:t xml:space="preserve"> </w:t>
             </w:r>
-            <w:r>
-              <w:fldChar w:fldCharType="begin"/>
-            </w:r>
-            <w:r>
-              <w:instrText>HYPERLINK "https://github.com/orgs/AEITO20SD/projects/37/views/1?pane=issue&amp;itemId=53975069"</w:instrText>
-            </w:r>
-            <w:r>
-              <w:fldChar w:fldCharType="separate"/>
-            </w:r>
-            <w:r>
-              <w:rPr>
-                <w:rStyle w:val="Hyperlink"/>
-                <w:rFonts w:ascii="Segoe UI" w:hAnsi="Segoe UI" w:cs="Segoe UI"/>
-                <w:sz w:val="18"/>
-                <w:szCs w:val="18"/>
-                <w:shd w:val="clear" w:color="auto" w:fill="FFFFFF"/>
-              </w:rPr>
-              <w:t>Als gebruiker (Player) wil ik een CRUD systemvoor mijn posts</w:t>
-            </w:r>
-            <w:r>
-              <w:rPr>
-                <w:rStyle w:val="Hyperlink"/>
-                <w:rFonts w:ascii="Segoe UI" w:hAnsi="Segoe UI" w:cs="Segoe UI"/>
-                <w:sz w:val="18"/>
-                <w:szCs w:val="18"/>
-                <w:shd w:val="clear" w:color="auto" w:fill="FFFFFF"/>
-              </w:rPr>
-              <w:fldChar w:fldCharType="end"/>
-            </w:r>
+            <w:hyperlink r:id="rId21" w:history="1">
+              <w:r>
+                <w:rPr>
+                  <w:rStyle w:val="Hyperlink"/>
+                  <w:rFonts w:ascii="Segoe UI" w:hAnsi="Segoe UI" w:cs="Segoe UI"/>
+                  <w:sz w:val="18"/>
+                  <w:szCs w:val="18"/>
+                  <w:shd w:val="clear" w:color="auto" w:fill="FFFFFF"/>
+                </w:rPr>
+                <w:t>Als gebruiker (Player) wil ik een CRUD systemvoor mijn posts</w:t>
+              </w:r>
+            </w:hyperlink>
           </w:p>
         </w:tc>
         <w:tc>
@@ -4260,7 +3832,6 @@
                 <w:szCs w:val="20"/>
               </w:rPr>
             </w:pPr>
-            <w:proofErr w:type="spellStart"/>
             <w:r>
               <w:rPr>
                 <w:b/>
@@ -4269,20 +3840,43 @@
                 <w:szCs w:val="20"/>
                 <w:lang w:val="en-US"/>
               </w:rPr>
-              <w:t>Gewenst</w:t>
-            </w:r>
-            <w:proofErr w:type="spellEnd"/>
+              <w:t>Gewenst Resultaat</w:t>
+            </w:r>
+          </w:p>
+        </w:tc>
+        <w:tc>
+          <w:tcPr>
+            <w:tcW w:w="1797" w:type="dxa"/>
+          </w:tcPr>
+          <w:p>
+            <w:pPr>
+              <w:rPr>
+                <w:sz w:val="20"/>
+                <w:szCs w:val="20"/>
+              </w:rPr>
+            </w:pPr>
             <w:r>
               <w:rPr>
                 <w:b/>
                 <w:bCs/>
                 <w:sz w:val="20"/>
                 <w:szCs w:val="20"/>
-                <w:lang w:val="en-US"/>
-              </w:rPr>
-              <w:t xml:space="preserve"> </w:t>
-            </w:r>
-            <w:proofErr w:type="spellStart"/>
+              </w:rPr>
+              <w:t>Resultaat (OK = goed, NOK = niet goed)</w:t>
+            </w:r>
+          </w:p>
+        </w:tc>
+        <w:tc>
+          <w:tcPr>
+            <w:tcW w:w="1788" w:type="dxa"/>
+          </w:tcPr>
+          <w:p>
+            <w:pPr>
+              <w:rPr>
+                <w:sz w:val="20"/>
+                <w:szCs w:val="20"/>
+              </w:rPr>
+            </w:pPr>
             <w:r>
               <w:rPr>
                 <w:b/>
@@ -4291,56 +3885,8 @@
                 <w:szCs w:val="20"/>
                 <w:lang w:val="en-US"/>
               </w:rPr>
-              <w:t>Resultaat</w:t>
-            </w:r>
-            <w:proofErr w:type="spellEnd"/>
-          </w:p>
-        </w:tc>
-        <w:tc>
-          <w:tcPr>
-            <w:tcW w:w="1797" w:type="dxa"/>
-          </w:tcPr>
-          <w:p>
-            <w:pPr>
-              <w:rPr>
-                <w:sz w:val="20"/>
-                <w:szCs w:val="20"/>
-              </w:rPr>
-            </w:pPr>
-            <w:r>
-              <w:rPr>
-                <w:b/>
-                <w:bCs/>
-                <w:sz w:val="20"/>
-                <w:szCs w:val="20"/>
-              </w:rPr>
-              <w:t>Resultaat (OK = goed, NOK = niet goed)</w:t>
-            </w:r>
-          </w:p>
-        </w:tc>
-        <w:tc>
-          <w:tcPr>
-            <w:tcW w:w="1788" w:type="dxa"/>
-          </w:tcPr>
-          <w:p>
-            <w:pPr>
-              <w:rPr>
-                <w:sz w:val="20"/>
-                <w:szCs w:val="20"/>
-              </w:rPr>
-            </w:pPr>
-            <w:proofErr w:type="spellStart"/>
-            <w:r>
-              <w:rPr>
-                <w:b/>
-                <w:bCs/>
-                <w:sz w:val="20"/>
-                <w:szCs w:val="20"/>
-                <w:lang w:val="en-US"/>
-              </w:rPr>
               <w:t>Verbeteren</w:t>
             </w:r>
-            <w:proofErr w:type="spellEnd"/>
           </w:p>
         </w:tc>
       </w:tr>
@@ -5682,7 +5228,7 @@
                     </pic:cNvPicPr>
                   </pic:nvPicPr>
                   <pic:blipFill>
-                    <a:blip r:embed="rId21" cstate="print">
+                    <a:blip r:embed="rId22" cstate="print">
                       <a:extLst>
                         <a:ext uri="{28A0092B-C50C-407E-A947-70E740481C1C}">
                           <a14:useLocalDpi xmlns:a14="http://schemas.microsoft.com/office/drawing/2010/main" val="0"/>
@@ -5765,93 +5311,6 @@
                 <pic:pic xmlns:pic="http://schemas.openxmlformats.org/drawingml/2006/picture">
                   <pic:nvPicPr>
                     <pic:cNvPr id="0" name="Picture 56"/>
-                    <pic:cNvPicPr>
-                      <a:picLocks noChangeAspect="1" noChangeArrowheads="1"/>
-                    </pic:cNvPicPr>
-                  </pic:nvPicPr>
-                  <pic:blipFill>
-                    <a:blip r:embed="rId22" cstate="print">
-                      <a:extLst>
-                        <a:ext uri="{28A0092B-C50C-407E-A947-70E740481C1C}">
-                          <a14:useLocalDpi xmlns:a14="http://schemas.microsoft.com/office/drawing/2010/main" val="0"/>
-                        </a:ext>
-                      </a:extLst>
-                    </a:blip>
-                    <a:srcRect/>
-                    <a:stretch>
-                      <a:fillRect/>
-                    </a:stretch>
-                  </pic:blipFill>
-                  <pic:spPr bwMode="auto">
-                    <a:xfrm>
-                      <a:off x="0" y="0"/>
-                      <a:ext cx="5762625" cy="2981325"/>
-                    </a:xfrm>
-                    <a:prstGeom prst="rect">
-                      <a:avLst/>
-                    </a:prstGeom>
-                    <a:noFill/>
-                    <a:ln>
-                      <a:noFill/>
-                    </a:ln>
-                  </pic:spPr>
-                </pic:pic>
-              </a:graphicData>
-            </a:graphic>
-          </wp:inline>
-        </w:drawing>
-      </w:r>
-    </w:p>
-    <w:p>
-      <w:pPr>
-        <w:pStyle w:val="Caption"/>
-      </w:pPr>
-      <w:r>
-        <w:t xml:space="preserve">Figuur </w:t>
-      </w:r>
-      <w:r>
-        <w:fldChar w:fldCharType="begin"/>
-      </w:r>
-      <w:r>
-        <w:instrText xml:space="preserve"> SEQ Figuur \* ARABIC </w:instrText>
-      </w:r>
-      <w:r>
-        <w:fldChar w:fldCharType="separate"/>
-      </w:r>
-      <w:r>
-        <w:rPr>
-          <w:noProof/>
-        </w:rPr>
-        <w:t>8</w:t>
-      </w:r>
-      <w:r>
-        <w:fldChar w:fldCharType="end"/>
-      </w:r>
-      <w:r>
-        <w:t xml:space="preserve"> STAP 3</w:t>
-      </w:r>
-    </w:p>
-    <w:p>
-      <w:pPr>
-        <w:keepNext/>
-      </w:pPr>
-      <w:r>
-        <w:rPr>
-          <w:noProof/>
-        </w:rPr>
-        <w:drawing>
-          <wp:inline distT="0" distB="0" distL="0" distR="0" wp14:anchorId="0555345D" wp14:editId="242C8A2A">
-            <wp:extent cx="5762625" cy="2981325"/>
-            <wp:effectExtent l="0" t="0" r="9525" b="9525"/>
-            <wp:docPr id="2138672532" name="Picture 20"/>
-            <wp:cNvGraphicFramePr>
-              <a:graphicFrameLocks xmlns:a="http://schemas.openxmlformats.org/drawingml/2006/main" noChangeAspect="1"/>
-            </wp:cNvGraphicFramePr>
-            <a:graphic xmlns:a="http://schemas.openxmlformats.org/drawingml/2006/main">
-              <a:graphicData uri="http://schemas.openxmlformats.org/drawingml/2006/picture">
-                <pic:pic xmlns:pic="http://schemas.openxmlformats.org/drawingml/2006/picture">
-                  <pic:nvPicPr>
-                    <pic:cNvPr id="0" name="Picture 58"/>
                     <pic:cNvPicPr>
                       <a:picLocks noChangeAspect="1" noChangeArrowheads="1"/>
                     </pic:cNvPicPr>
@@ -5909,16 +5368,15 @@
         <w:rPr>
           <w:noProof/>
         </w:rPr>
-        <w:t>9</w:t>
+        <w:t>8</w:t>
       </w:r>
       <w:r>
         <w:fldChar w:fldCharType="end"/>
       </w:r>
       <w:r>
-        <w:t xml:space="preserve"> STAP 4</w:t>
+        <w:t xml:space="preserve"> STAP 3</w:t>
       </w:r>
     </w:p>
-    <w:p/>
     <w:p>
       <w:pPr>
         <w:keepNext/>
@@ -5927,12 +5385,11 @@
         <w:rPr>
           <w:noProof/>
         </w:rPr>
-        <w:lastRenderedPageBreak/>
         <w:drawing>
-          <wp:inline distT="0" distB="0" distL="0" distR="0" wp14:anchorId="45A5A99D" wp14:editId="6773848C">
+          <wp:inline distT="0" distB="0" distL="0" distR="0" wp14:anchorId="0555345D" wp14:editId="242C8A2A">
             <wp:extent cx="5762625" cy="2981325"/>
             <wp:effectExtent l="0" t="0" r="9525" b="9525"/>
-            <wp:docPr id="1129076" name="Picture 19"/>
+            <wp:docPr id="2138672532" name="Picture 20"/>
             <wp:cNvGraphicFramePr>
               <a:graphicFrameLocks xmlns:a="http://schemas.openxmlformats.org/drawingml/2006/main" noChangeAspect="1"/>
             </wp:cNvGraphicFramePr>
@@ -5940,7 +5397,7 @@
               <a:graphicData uri="http://schemas.openxmlformats.org/drawingml/2006/picture">
                 <pic:pic xmlns:pic="http://schemas.openxmlformats.org/drawingml/2006/picture">
                   <pic:nvPicPr>
-                    <pic:cNvPr id="0" name="Picture 57"/>
+                    <pic:cNvPr id="0" name="Picture 58"/>
                     <pic:cNvPicPr>
                       <a:picLocks noChangeAspect="1" noChangeArrowheads="1"/>
                     </pic:cNvPicPr>
@@ -5998,15 +5455,16 @@
         <w:rPr>
           <w:noProof/>
         </w:rPr>
-        <w:t>10</w:t>
+        <w:t>9</w:t>
       </w:r>
       <w:r>
         <w:fldChar w:fldCharType="end"/>
       </w:r>
       <w:r>
-        <w:t xml:space="preserve"> STAP 5</w:t>
+        <w:t xml:space="preserve"> STAP 4</w:t>
       </w:r>
     </w:p>
+    <w:p/>
     <w:p>
       <w:pPr>
         <w:keepNext/>
@@ -6015,11 +5473,12 @@
         <w:rPr>
           <w:noProof/>
         </w:rPr>
+        <w:lastRenderedPageBreak/>
         <w:drawing>
-          <wp:inline distT="0" distB="0" distL="0" distR="0" wp14:anchorId="6E9F7A4F" wp14:editId="787539EA">
+          <wp:inline distT="0" distB="0" distL="0" distR="0" wp14:anchorId="45A5A99D" wp14:editId="6773848C">
             <wp:extent cx="5762625" cy="2981325"/>
             <wp:effectExtent l="0" t="0" r="9525" b="9525"/>
-            <wp:docPr id="44860342" name="Picture 21"/>
+            <wp:docPr id="1129076" name="Picture 19"/>
             <wp:cNvGraphicFramePr>
               <a:graphicFrameLocks xmlns:a="http://schemas.openxmlformats.org/drawingml/2006/main" noChangeAspect="1"/>
             </wp:cNvGraphicFramePr>
@@ -6027,7 +5486,7 @@
               <a:graphicData uri="http://schemas.openxmlformats.org/drawingml/2006/picture">
                 <pic:pic xmlns:pic="http://schemas.openxmlformats.org/drawingml/2006/picture">
                   <pic:nvPicPr>
-                    <pic:cNvPr id="0" name="Picture 59"/>
+                    <pic:cNvPr id="0" name="Picture 57"/>
                     <pic:cNvPicPr>
                       <a:picLocks noChangeAspect="1" noChangeArrowheads="1"/>
                     </pic:cNvPicPr>
@@ -6085,16 +5544,15 @@
         <w:rPr>
           <w:noProof/>
         </w:rPr>
-        <w:t>11</w:t>
+        <w:t>10</w:t>
       </w:r>
       <w:r>
         <w:fldChar w:fldCharType="end"/>
       </w:r>
       <w:r>
-        <w:t xml:space="preserve"> STAP 7</w:t>
+        <w:t xml:space="preserve"> STAP 5</w:t>
       </w:r>
     </w:p>
-    <w:p/>
     <w:p>
       <w:pPr>
         <w:keepNext/>
@@ -6103,12 +5561,11 @@
         <w:rPr>
           <w:noProof/>
         </w:rPr>
-        <w:lastRenderedPageBreak/>
         <w:drawing>
-          <wp:inline distT="0" distB="0" distL="0" distR="0" wp14:anchorId="5794DF65" wp14:editId="2217D3E8">
+          <wp:inline distT="0" distB="0" distL="0" distR="0" wp14:anchorId="6E9F7A4F" wp14:editId="787539EA">
             <wp:extent cx="5762625" cy="2981325"/>
             <wp:effectExtent l="0" t="0" r="9525" b="9525"/>
-            <wp:docPr id="215898468" name="Picture 22"/>
+            <wp:docPr id="44860342" name="Picture 21"/>
             <wp:cNvGraphicFramePr>
               <a:graphicFrameLocks xmlns:a="http://schemas.openxmlformats.org/drawingml/2006/main" noChangeAspect="1"/>
             </wp:cNvGraphicFramePr>
@@ -6116,7 +5573,7 @@
               <a:graphicData uri="http://schemas.openxmlformats.org/drawingml/2006/picture">
                 <pic:pic xmlns:pic="http://schemas.openxmlformats.org/drawingml/2006/picture">
                   <pic:nvPicPr>
-                    <pic:cNvPr id="0" name="Picture 60"/>
+                    <pic:cNvPr id="0" name="Picture 59"/>
                     <pic:cNvPicPr>
                       <a:picLocks noChangeAspect="1" noChangeArrowheads="1"/>
                     </pic:cNvPicPr>
@@ -6174,13 +5631,13 @@
         <w:rPr>
           <w:noProof/>
         </w:rPr>
-        <w:t>12</w:t>
+        <w:t>11</w:t>
       </w:r>
       <w:r>
         <w:fldChar w:fldCharType="end"/>
       </w:r>
       <w:r>
-        <w:t xml:space="preserve"> STAP 8</w:t>
+        <w:t xml:space="preserve"> STAP 7</w:t>
       </w:r>
     </w:p>
     <w:p/>
@@ -6192,11 +5649,12 @@
         <w:rPr>
           <w:noProof/>
         </w:rPr>
+        <w:lastRenderedPageBreak/>
         <w:drawing>
-          <wp:inline distT="0" distB="0" distL="0" distR="0" wp14:anchorId="39095170" wp14:editId="5B7BF574">
+          <wp:inline distT="0" distB="0" distL="0" distR="0" wp14:anchorId="5794DF65" wp14:editId="2217D3E8">
             <wp:extent cx="5762625" cy="2981325"/>
             <wp:effectExtent l="0" t="0" r="9525" b="9525"/>
-            <wp:docPr id="420661062" name="Picture 23"/>
+            <wp:docPr id="215898468" name="Picture 22"/>
             <wp:cNvGraphicFramePr>
               <a:graphicFrameLocks xmlns:a="http://schemas.openxmlformats.org/drawingml/2006/main" noChangeAspect="1"/>
             </wp:cNvGraphicFramePr>
@@ -6204,7 +5662,7 @@
               <a:graphicData uri="http://schemas.openxmlformats.org/drawingml/2006/picture">
                 <pic:pic xmlns:pic="http://schemas.openxmlformats.org/drawingml/2006/picture">
                   <pic:nvPicPr>
-                    <pic:cNvPr id="0" name="Picture 61"/>
+                    <pic:cNvPr id="0" name="Picture 60"/>
                     <pic:cNvPicPr>
                       <a:picLocks noChangeAspect="1" noChangeArrowheads="1"/>
                     </pic:cNvPicPr>
@@ -6262,15 +5720,16 @@
         <w:rPr>
           <w:noProof/>
         </w:rPr>
-        <w:t>13</w:t>
+        <w:t>12</w:t>
       </w:r>
       <w:r>
         <w:fldChar w:fldCharType="end"/>
       </w:r>
       <w:r>
-        <w:t xml:space="preserve"> STAP 9</w:t>
+        <w:t xml:space="preserve"> STAP 8</w:t>
       </w:r>
     </w:p>
+    <w:p/>
     <w:p>
       <w:pPr>
         <w:keepNext/>
@@ -6279,12 +5738,11 @@
         <w:rPr>
           <w:noProof/>
         </w:rPr>
-        <w:lastRenderedPageBreak/>
         <w:drawing>
-          <wp:inline distT="0" distB="0" distL="0" distR="0" wp14:anchorId="15466DA1" wp14:editId="2B20E9F6">
+          <wp:inline distT="0" distB="0" distL="0" distR="0" wp14:anchorId="39095170" wp14:editId="5B7BF574">
             <wp:extent cx="5762625" cy="2981325"/>
             <wp:effectExtent l="0" t="0" r="9525" b="9525"/>
-            <wp:docPr id="1615848291" name="Picture 24"/>
+            <wp:docPr id="420661062" name="Picture 23"/>
             <wp:cNvGraphicFramePr>
               <a:graphicFrameLocks xmlns:a="http://schemas.openxmlformats.org/drawingml/2006/main" noChangeAspect="1"/>
             </wp:cNvGraphicFramePr>
@@ -6292,7 +5750,7 @@
               <a:graphicData uri="http://schemas.openxmlformats.org/drawingml/2006/picture">
                 <pic:pic xmlns:pic="http://schemas.openxmlformats.org/drawingml/2006/picture">
                   <pic:nvPicPr>
-                    <pic:cNvPr id="0" name="Picture 62"/>
+                    <pic:cNvPr id="0" name="Picture 61"/>
                     <pic:cNvPicPr>
                       <a:picLocks noChangeAspect="1" noChangeArrowheads="1"/>
                     </pic:cNvPicPr>
@@ -6350,13 +5808,13 @@
         <w:rPr>
           <w:noProof/>
         </w:rPr>
-        <w:t>14</w:t>
+        <w:t>13</w:t>
       </w:r>
       <w:r>
         <w:fldChar w:fldCharType="end"/>
       </w:r>
       <w:r>
-        <w:t xml:space="preserve"> STAP 10</w:t>
+        <w:t xml:space="preserve"> STAP 9</w:t>
       </w:r>
     </w:p>
     <w:p>
@@ -6367,11 +5825,12 @@
         <w:rPr>
           <w:noProof/>
         </w:rPr>
+        <w:lastRenderedPageBreak/>
         <w:drawing>
-          <wp:inline distT="0" distB="0" distL="0" distR="0" wp14:anchorId="528E8331" wp14:editId="25A6E927">
+          <wp:inline distT="0" distB="0" distL="0" distR="0" wp14:anchorId="15466DA1" wp14:editId="2B20E9F6">
             <wp:extent cx="5762625" cy="2981325"/>
             <wp:effectExtent l="0" t="0" r="9525" b="9525"/>
-            <wp:docPr id="1348980865" name="Picture 25"/>
+            <wp:docPr id="1615848291" name="Picture 24"/>
             <wp:cNvGraphicFramePr>
               <a:graphicFrameLocks xmlns:a="http://schemas.openxmlformats.org/drawingml/2006/main" noChangeAspect="1"/>
             </wp:cNvGraphicFramePr>
@@ -6379,7 +5838,7 @@
               <a:graphicData uri="http://schemas.openxmlformats.org/drawingml/2006/picture">
                 <pic:pic xmlns:pic="http://schemas.openxmlformats.org/drawingml/2006/picture">
                   <pic:nvPicPr>
-                    <pic:cNvPr id="0" name="Picture 63"/>
+                    <pic:cNvPr id="0" name="Picture 62"/>
                     <pic:cNvPicPr>
                       <a:picLocks noChangeAspect="1" noChangeArrowheads="1"/>
                     </pic:cNvPicPr>
@@ -6437,6 +5896,93 @@
         <w:rPr>
           <w:noProof/>
         </w:rPr>
+        <w:t>14</w:t>
+      </w:r>
+      <w:r>
+        <w:fldChar w:fldCharType="end"/>
+      </w:r>
+      <w:r>
+        <w:t xml:space="preserve"> STAP 10</w:t>
+      </w:r>
+    </w:p>
+    <w:p>
+      <w:pPr>
+        <w:keepNext/>
+      </w:pPr>
+      <w:r>
+        <w:rPr>
+          <w:noProof/>
+        </w:rPr>
+        <w:drawing>
+          <wp:inline distT="0" distB="0" distL="0" distR="0" wp14:anchorId="528E8331" wp14:editId="25A6E927">
+            <wp:extent cx="5762625" cy="2981325"/>
+            <wp:effectExtent l="0" t="0" r="9525" b="9525"/>
+            <wp:docPr id="1348980865" name="Picture 25"/>
+            <wp:cNvGraphicFramePr>
+              <a:graphicFrameLocks xmlns:a="http://schemas.openxmlformats.org/drawingml/2006/main" noChangeAspect="1"/>
+            </wp:cNvGraphicFramePr>
+            <a:graphic xmlns:a="http://schemas.openxmlformats.org/drawingml/2006/main">
+              <a:graphicData uri="http://schemas.openxmlformats.org/drawingml/2006/picture">
+                <pic:pic xmlns:pic="http://schemas.openxmlformats.org/drawingml/2006/picture">
+                  <pic:nvPicPr>
+                    <pic:cNvPr id="0" name="Picture 63"/>
+                    <pic:cNvPicPr>
+                      <a:picLocks noChangeAspect="1" noChangeArrowheads="1"/>
+                    </pic:cNvPicPr>
+                  </pic:nvPicPr>
+                  <pic:blipFill>
+                    <a:blip r:embed="rId30" cstate="print">
+                      <a:extLst>
+                        <a:ext uri="{28A0092B-C50C-407E-A947-70E740481C1C}">
+                          <a14:useLocalDpi xmlns:a14="http://schemas.microsoft.com/office/drawing/2010/main" val="0"/>
+                        </a:ext>
+                      </a:extLst>
+                    </a:blip>
+                    <a:srcRect/>
+                    <a:stretch>
+                      <a:fillRect/>
+                    </a:stretch>
+                  </pic:blipFill>
+                  <pic:spPr bwMode="auto">
+                    <a:xfrm>
+                      <a:off x="0" y="0"/>
+                      <a:ext cx="5762625" cy="2981325"/>
+                    </a:xfrm>
+                    <a:prstGeom prst="rect">
+                      <a:avLst/>
+                    </a:prstGeom>
+                    <a:noFill/>
+                    <a:ln>
+                      <a:noFill/>
+                    </a:ln>
+                  </pic:spPr>
+                </pic:pic>
+              </a:graphicData>
+            </a:graphic>
+          </wp:inline>
+        </w:drawing>
+      </w:r>
+    </w:p>
+    <w:p>
+      <w:pPr>
+        <w:pStyle w:val="Caption"/>
+      </w:pPr>
+      <w:r>
+        <w:t xml:space="preserve">Figuur </w:t>
+      </w:r>
+      <w:r>
+        <w:fldChar w:fldCharType="begin"/>
+      </w:r>
+      <w:r>
+        <w:instrText xml:space="preserve"> SEQ Figuur \* ARABIC </w:instrText>
+      </w:r>
+      <w:r>
+        <w:fldChar w:fldCharType="separate"/>
+      </w:r>
+      <w:r>
+        <w:rPr>
+          <w:noProof/>
+        </w:rPr>
         <w:t>15</w:t>
       </w:r>
       <w:r>
@@ -6448,28 +5994,19 @@
     </w:p>
     <w:p/>
     <w:p>
-      <w:hyperlink r:id="rId30" w:history="1">
+      <w:hyperlink r:id="rId31" w:history="1">
         <w:r>
           <w:rPr>
             <w:rStyle w:val="Hyperlink"/>
           </w:rPr>
-          <w:t>DEMO VAN DE APPLIC</w:t>
-        </w:r>
-        <w:r>
-          <w:rPr>
-            <w:rStyle w:val="Hyperlink"/>
-          </w:rPr>
-          <w:t>A</w:t>
-        </w:r>
-        <w:r>
-          <w:rPr>
-            <w:rStyle w:val="Hyperlink"/>
-          </w:rPr>
-          <w:t>TIE</w:t>
+          <w:t>DEMO VAN DE APPLICATIE</w:t>
         </w:r>
       </w:hyperlink>
       <w:r>
         <w:t xml:space="preserve"> </w:t>
+      </w:r>
+      <w:r>
+        <w:t>: hier bij een Filmpje van de applicatie en hoe het werkt!</w:t>
       </w:r>
     </w:p>
     <w:p/>
@@ -6480,13 +6017,25 @@
     <w:p>
       <w:pPr>
         <w:pStyle w:val="Heading2"/>
-      </w:pPr>
-      <w:r>
+        <w:rPr>
+          <w:lang w:val="en-US"/>
+        </w:rPr>
+      </w:pPr>
+      <w:r>
+        <w:rPr>
+          <w:lang w:val="en-US"/>
+        </w:rPr>
         <w:lastRenderedPageBreak/>
         <w:t xml:space="preserve">TEST CASE VAN STARLIMS : </w:t>
       </w:r>
     </w:p>
-    <w:p/>
+    <w:p>
+      <w:pPr>
+        <w:rPr>
+          <w:lang w:val="en-US"/>
+        </w:rPr>
+      </w:pPr>
+    </w:p>
     <w:p>
       <w:pPr>
         <w:pStyle w:val="Instruction"/>
@@ -6499,12 +6048,18 @@
       <w:pPr>
         <w:contextualSpacing/>
         <w:jc w:val="center"/>
+        <w:rPr>
+          <w:lang w:val="en-US"/>
+        </w:rPr>
       </w:pPr>
     </w:p>
     <w:p>
       <w:pPr>
         <w:contextualSpacing/>
         <w:jc w:val="center"/>
+        <w:rPr>
+          <w:lang w:val="en-US"/>
+        </w:rPr>
       </w:pPr>
     </w:p>
     <w:p>
@@ -6843,6 +6398,7 @@
                   <w:docPart w:val="83C0619F3C714FCF871D217B9BC98B4B"/>
                 </w:placeholder>
               </w:sdtPr>
+              <w:sdtEndPr/>
               <w:sdtContent>
                 <w:r>
                   <w:rPr>
@@ -7250,6 +6806,7 @@
                   <w:docPart w:val="06A712392EB44B9ABF5C77D1EF943341"/>
                 </w:placeholder>
               </w:sdtPr>
+              <w:sdtEndPr/>
               <w:sdtContent>
                 <w:r>
                   <w:rPr>
@@ -7424,6 +6981,7 @@
             <w:docPart w:val="35C3DB7991B2450AB74D12B8F22CB954"/>
           </w:placeholder>
         </w:sdtPr>
+        <w:sdtEndPr/>
         <w:sdtContent>
           <w:r>
             <w:rPr>
@@ -7620,6 +7178,7 @@
                   <w:docPart w:val="C4D1D7578F93457EAFBEA3C980A7EB52"/>
                 </w:placeholder>
               </w:sdtPr>
+              <w:sdtEndPr/>
               <w:sdtContent>
                 <w:r>
                   <w:rPr>
@@ -7720,6 +7279,7 @@
             <w:docPart w:val="52701D8AD6A44AF79C4E422AB92ED6B6"/>
           </w:placeholder>
         </w:sdtPr>
+        <w:sdtEndPr/>
         <w:sdtContent>
           <w:r>
             <w:rPr>
@@ -7906,17 +7466,8 @@
                 <w:rFonts w:asciiTheme="minorHAnsi" w:hAnsiTheme="minorHAnsi"/>
                 <w:b/>
               </w:rPr>
-              <w:t xml:space="preserve">Pass or </w:t>
-            </w:r>
-            <w:proofErr w:type="gramStart"/>
-            <w:r>
-              <w:rPr>
-                <w:rFonts w:asciiTheme="minorHAnsi" w:hAnsiTheme="minorHAnsi"/>
-                <w:b/>
-              </w:rPr>
-              <w:t>Fail</w:t>
-            </w:r>
-            <w:proofErr w:type="gramEnd"/>
+              <w:t>Pass or Fail</w:t>
+            </w:r>
           </w:p>
         </w:tc>
         <w:tc>
@@ -8138,28 +7689,12 @@
                 <w:rFonts w:asciiTheme="minorHAnsi" w:hAnsiTheme="minorHAnsi"/>
               </w:rPr>
             </w:pPr>
-            <w:proofErr w:type="spellStart"/>
-            <w:r>
-              <w:rPr>
-                <w:rFonts w:asciiTheme="minorHAnsi" w:hAnsiTheme="minorHAnsi" w:cstheme="minorHAnsi"/>
-              </w:rPr>
-              <w:t>Zoek</w:t>
-            </w:r>
-            <w:proofErr w:type="spellEnd"/>
-            <w:r>
-              <w:rPr>
-                <w:rFonts w:asciiTheme="minorHAnsi" w:hAnsiTheme="minorHAnsi" w:cstheme="minorHAnsi"/>
-              </w:rPr>
-              <w:t xml:space="preserve"> de SEARCH map in </w:t>
-            </w:r>
-            <w:proofErr w:type="spellStart"/>
-            <w:r>
-              <w:rPr>
-                <w:rFonts w:asciiTheme="minorHAnsi" w:hAnsiTheme="minorHAnsi" w:cstheme="minorHAnsi"/>
-              </w:rPr>
-              <w:t>Notificaties</w:t>
-            </w:r>
-            <w:proofErr w:type="spellEnd"/>
+            <w:r>
+              <w:rPr>
+                <w:rFonts w:asciiTheme="minorHAnsi" w:hAnsiTheme="minorHAnsi" w:cstheme="minorHAnsi"/>
+              </w:rPr>
+              <w:t>Zoek de SEARCH map in Notificaties</w:t>
+            </w:r>
           </w:p>
         </w:tc>
         <w:tc>
@@ -8430,33 +7965,11 @@
                 <w:rFonts w:asciiTheme="minorHAnsi" w:hAnsiTheme="minorHAnsi"/>
               </w:rPr>
             </w:pPr>
-            <w:proofErr w:type="spellStart"/>
-            <w:r>
-              <w:rPr>
-                <w:rFonts w:asciiTheme="minorHAnsi" w:hAnsiTheme="minorHAnsi" w:cstheme="minorHAnsi"/>
-              </w:rPr>
-              <w:t>Selecteerd</w:t>
-            </w:r>
-            <w:proofErr w:type="spellEnd"/>
-            <w:r>
-              <w:rPr>
-                <w:rFonts w:asciiTheme="minorHAnsi" w:hAnsiTheme="minorHAnsi" w:cstheme="minorHAnsi"/>
-              </w:rPr>
-              <w:t xml:space="preserve"> </w:t>
-            </w:r>
-            <w:proofErr w:type="spellStart"/>
-            <w:r>
-              <w:rPr>
-                <w:rFonts w:asciiTheme="minorHAnsi" w:hAnsiTheme="minorHAnsi" w:cstheme="minorHAnsi"/>
-              </w:rPr>
-              <w:t>een</w:t>
-            </w:r>
-            <w:proofErr w:type="spellEnd"/>
-            <w:r>
-              <w:rPr>
-                <w:rFonts w:asciiTheme="minorHAnsi" w:hAnsiTheme="minorHAnsi" w:cstheme="minorHAnsi"/>
-              </w:rPr>
-              <w:t xml:space="preserve"> player.</w:t>
+            <w:r>
+              <w:rPr>
+                <w:rFonts w:asciiTheme="minorHAnsi" w:hAnsiTheme="minorHAnsi" w:cstheme="minorHAnsi"/>
+              </w:rPr>
+              <w:t>Selecteerd een player.</w:t>
             </w:r>
           </w:p>
         </w:tc>
@@ -8573,6 +8086,7 @@
             <w:docPart w:val="4FB2DBD4FE7A4CFC98832C7C26D302C6"/>
           </w:placeholder>
         </w:sdtPr>
+        <w:sdtEndPr/>
         <w:sdtContent>
           <w:r>
             <w:rPr>
@@ -8824,7 +8338,7 @@
         </w:rPr>
         <w:t>Test Setup:</w:t>
       </w:r>
-      <w:hyperlink r:id="rId31" w:history="1">
+      <w:hyperlink r:id="rId32" w:history="1">
         <w:r>
           <w:rPr>
             <w:rStyle w:val="Hyperlink"/>
@@ -8994,17 +8508,8 @@
                 <w:rFonts w:asciiTheme="minorHAnsi" w:hAnsiTheme="minorHAnsi"/>
                 <w:b/>
               </w:rPr>
-              <w:t xml:space="preserve">Pass or </w:t>
-            </w:r>
-            <w:proofErr w:type="gramStart"/>
-            <w:r>
-              <w:rPr>
-                <w:rFonts w:asciiTheme="minorHAnsi" w:hAnsiTheme="minorHAnsi"/>
-                <w:b/>
-              </w:rPr>
-              <w:t>Fail</w:t>
-            </w:r>
-            <w:proofErr w:type="gramEnd"/>
+              <w:t>Pass or Fail</w:t>
+            </w:r>
           </w:p>
         </w:tc>
         <w:tc>
@@ -13656,18 +13161,6 @@
 </file>
 
 <file path=customXml/item2.xml><?xml version="1.0" encoding="utf-8"?>
-<p:properties xmlns:p="http://schemas.microsoft.com/office/2006/metadata/properties" xmlns:xsi="http://www.w3.org/2001/XMLSchema-instance" xmlns:pc="http://schemas.microsoft.com/office/infopath/2007/PartnerControls">
-  <documentManagement>
-    <ReferenceId xmlns="b62fdd0c-268b-4039-8ee3-f9b4ba5eb0c9" xsi:nil="true"/>
-    <lcf76f155ced4ddcb4097134ff3c332f xmlns="b62fdd0c-268b-4039-8ee3-f9b4ba5eb0c9">
-      <Terms xmlns="http://schemas.microsoft.com/office/infopath/2007/PartnerControls"/>
-    </lcf76f155ced4ddcb4097134ff3c332f>
-    <TaxCatchAll xmlns="fdb1ece2-4f75-4f40-bde0-e24dd2fa17f4" xsi:nil="true"/>
-  </documentManagement>
-</p:properties>
-</file>
-
-<file path=customXml/item3.xml><?xml version="1.0" encoding="utf-8"?>
 <ct:contentTypeSchema xmlns:ct="http://schemas.microsoft.com/office/2006/metadata/contentType" xmlns:ma="http://schemas.microsoft.com/office/2006/metadata/properties/metaAttributes" ct:_="" ma:_="" ma:contentTypeName="Document" ma:contentTypeID="0x0101007700324AF143334888F08CF749EE8A93" ma:contentTypeVersion="12" ma:contentTypeDescription="Een nieuw document maken." ma:contentTypeScope="" ma:versionID="13f3c8d2505e0e5eda0043c9a521daf2">
   <xsd:schema xmlns:xsd="http://www.w3.org/2001/XMLSchema" xmlns:xs="http://www.w3.org/2001/XMLSchema" xmlns:p="http://schemas.microsoft.com/office/2006/metadata/properties" xmlns:ns2="b62fdd0c-268b-4039-8ee3-f9b4ba5eb0c9" xmlns:ns3="fdb1ece2-4f75-4f40-bde0-e24dd2fa17f4" targetNamespace="http://schemas.microsoft.com/office/2006/metadata/properties" ma:root="true" ma:fieldsID="5b32294ca94676b0ef2bf3172f728c5c" ns2:_="" ns3:_="">
     <xsd:import namespace="b62fdd0c-268b-4039-8ee3-f9b4ba5eb0c9"/>
@@ -13868,6 +13361,18 @@
 </ct:contentTypeSchema>
 </file>
 
+<file path=customXml/item3.xml><?xml version="1.0" encoding="utf-8"?>
+<p:properties xmlns:p="http://schemas.microsoft.com/office/2006/metadata/properties" xmlns:xsi="http://www.w3.org/2001/XMLSchema-instance" xmlns:pc="http://schemas.microsoft.com/office/infopath/2007/PartnerControls">
+  <documentManagement>
+    <ReferenceId xmlns="b62fdd0c-268b-4039-8ee3-f9b4ba5eb0c9" xsi:nil="true"/>
+    <lcf76f155ced4ddcb4097134ff3c332f xmlns="b62fdd0c-268b-4039-8ee3-f9b4ba5eb0c9">
+      <Terms xmlns="http://schemas.microsoft.com/office/infopath/2007/PartnerControls"/>
+    </lcf76f155ced4ddcb4097134ff3c332f>
+    <TaxCatchAll xmlns="fdb1ece2-4f75-4f40-bde0-e24dd2fa17f4" xsi:nil="true"/>
+  </documentManagement>
+</p:properties>
+</file>
+
 <file path=customXml/itemProps1.xml><?xml version="1.0" encoding="utf-8"?>
 <ds:datastoreItem xmlns:ds="http://schemas.openxmlformats.org/officeDocument/2006/customXml" ds:itemID="{ECD118E1-A024-4D21-8204-B11BA2C9D2C2}">
   <ds:schemaRefs>
@@ -13877,17 +13382,6 @@
 </file>
 
 <file path=customXml/itemProps2.xml><?xml version="1.0" encoding="utf-8"?>
-<ds:datastoreItem xmlns:ds="http://schemas.openxmlformats.org/officeDocument/2006/customXml" ds:itemID="{E635DD31-C745-4B35-8616-450FC090C137}">
-  <ds:schemaRefs>
-    <ds:schemaRef ds:uri="http://schemas.microsoft.com/office/2006/metadata/properties"/>
-    <ds:schemaRef ds:uri="http://schemas.microsoft.com/office/infopath/2007/PartnerControls"/>
-    <ds:schemaRef ds:uri="b62fdd0c-268b-4039-8ee3-f9b4ba5eb0c9"/>
-    <ds:schemaRef ds:uri="fdb1ece2-4f75-4f40-bde0-e24dd2fa17f4"/>
-  </ds:schemaRefs>
-</ds:datastoreItem>
-</file>
-
-<file path=customXml/itemProps3.xml><?xml version="1.0" encoding="utf-8"?>
 <ds:datastoreItem xmlns:ds="http://schemas.openxmlformats.org/officeDocument/2006/customXml" ds:itemID="{7C93BD21-C31D-418A-BF11-AA6EF080F745}">
   <ds:schemaRefs>
     <ds:schemaRef ds:uri="http://schemas.microsoft.com/office/2006/metadata/contentType"/>
@@ -13904,4 +13398,15 @@
     <ds:schemaRef ds:uri="http://schemas.microsoft.com/internal/obd"/>
   </ds:schemaRefs>
 </ds:datastoreItem>
+</file>
+
+<file path=customXml/itemProps3.xml><?xml version="1.0" encoding="utf-8"?>
+<ds:datastoreItem xmlns:ds="http://schemas.openxmlformats.org/officeDocument/2006/customXml" ds:itemID="{E635DD31-C745-4B35-8616-450FC090C137}">
+  <ds:schemaRefs>
+    <ds:schemaRef ds:uri="http://schemas.microsoft.com/office/2006/metadata/properties"/>
+    <ds:schemaRef ds:uri="http://schemas.microsoft.com/office/infopath/2007/PartnerControls"/>
+    <ds:schemaRef ds:uri="b62fdd0c-268b-4039-8ee3-f9b4ba5eb0c9"/>
+    <ds:schemaRef ds:uri="fdb1ece2-4f75-4f40-bde0-e24dd2fa17f4"/>
+  </ds:schemaRefs>
+</ds:datastoreItem>
 </file>
</xml_diff>